<commit_message>
dernière modification de peaufinage
</commit_message>
<xml_diff>
--- a/Dynamiser-vos-sites-web-avec-Javascript_modeledecopie-v2.docx_fredjcorentin.docx
+++ b/Dynamiser-vos-sites-web-avec-Javascript_modeledecopie-v2.docx_fredjcorentin.docx
@@ -667,7 +667,7 @@
           <w:sz w:val="21"/>
           <w:szCs w:val="21"/>
         </w:rPr>
-        <w:t>Lien Github du projet : ……………</w:t>
+        <w:t>Lien Github du projet : https://github.com/DroxKiwi/evaluation-2.git</w:t>
       </w:r>
     </w:p>
     <w:p>
@@ -1001,6 +1001,51 @@
           <w:sz w:val="21"/>
           <w:szCs w:val="21"/>
         </w:rPr>
+        <w:t xml:space="preserve">C’est un site vitrine, qui a pour but de mettre en avant un peu de JavaScript comme demandé pour l’évaluation. </w:t>
+      </w:r>
+    </w:p>
+    <w:p>
+      <w:pPr>
+        <w:pStyle w:val="Normal"/>
+        <w:pBdr>
+          <w:left w:val="single" w:sz="4" w:space="1" w:color="000000"/>
+          <w:right w:val="single" w:sz="4" w:space="1" w:color="000000"/>
+        </w:pBdr>
+        <w:rPr>
+          <w:color w:val="000000"/>
+          <w:sz w:val="21"/>
+          <w:szCs w:val="21"/>
+        </w:rPr>
+      </w:pPr>
+      <w:r>
+        <w:rPr>
+          <w:color w:val="000000"/>
+          <w:sz w:val="21"/>
+          <w:szCs w:val="21"/>
+        </w:rPr>
+        <w:t xml:space="preserve">J’ai d’abord repris le contenu de mon évaluation 1 et ajouté une page js.html au projet. </w:t>
+      </w:r>
+    </w:p>
+    <w:p>
+      <w:pPr>
+        <w:pStyle w:val="Normal"/>
+        <w:pBdr>
+          <w:left w:val="single" w:sz="4" w:space="1" w:color="000000"/>
+          <w:right w:val="single" w:sz="4" w:space="1" w:color="000000"/>
+        </w:pBdr>
+        <w:rPr>
+          <w:color w:val="000000"/>
+          <w:sz w:val="21"/>
+          <w:szCs w:val="21"/>
+        </w:rPr>
+      </w:pPr>
+      <w:r>
+        <w:rPr>
+          <w:color w:val="000000"/>
+          <w:sz w:val="21"/>
+          <w:szCs w:val="21"/>
+        </w:rPr>
+        <w:t>La page contient une « div » qui est ajustable en largeur. Lorsque la div est agrandi, la page html est modifié comme si un filtre était appliqué.</w:t>
       </w:r>
     </w:p>
     <w:p>

</xml_diff>

<commit_message>
dernière modification de peaufinage/modification background avec l'elèment ajustable
</commit_message>
<xml_diff>
--- a/Dynamiser-vos-sites-web-avec-Javascript_modeledecopie-v2.docx_fredjcorentin.docx
+++ b/Dynamiser-vos-sites-web-avec-Javascript_modeledecopie-v2.docx_fredjcorentin.docx
@@ -1045,7 +1045,29 @@
           <w:sz w:val="21"/>
           <w:szCs w:val="21"/>
         </w:rPr>
-        <w:t>La page contient une « div » qui est ajustable en largeur. Lorsque la div est agrandi, la page html est modifié comme si un filtre était appliqué.</w:t>
+        <w:t xml:space="preserve">L’évaluation 1 contenait déjà du JS, qui permet de modifier l’affichage de la page histoire.html, le contenu de la page est supprimé puis recréé pour afficher les articles qu’on souhaite. </w:t>
+      </w:r>
+    </w:p>
+    <w:p>
+      <w:pPr>
+        <w:pStyle w:val="Normal"/>
+        <w:pBdr>
+          <w:left w:val="single" w:sz="4" w:space="1" w:color="000000"/>
+          <w:right w:val="single" w:sz="4" w:space="1" w:color="000000"/>
+        </w:pBdr>
+        <w:rPr>
+          <w:color w:val="000000"/>
+          <w:sz w:val="21"/>
+          <w:szCs w:val="21"/>
+        </w:rPr>
+      </w:pPr>
+      <w:r>
+        <w:rPr>
+          <w:color w:val="000000"/>
+          <w:sz w:val="21"/>
+          <w:szCs w:val="21"/>
+        </w:rPr>
+        <w:t>La page js.html contient une « div » qui est ajustable en largeur. Lorsque la div est agrandi, la page html est modifiée comme si un filtre était appliqué.</w:t>
       </w:r>
     </w:p>
     <w:p>
@@ -1240,6 +1262,89 @@
           <w:sz w:val="21"/>
           <w:szCs w:val="21"/>
         </w:rPr>
+        <w:t>J’ai utilisé VScode comme IDE, comme langage du HTML, SCSS et JS. J’ai aussi écris la page README.md en Markdown. Les documentations utilisées sont référencées dans le fichier README.md.</w:t>
+      </w:r>
+    </w:p>
+    <w:p>
+      <w:pPr>
+        <w:pStyle w:val="Normal"/>
+        <w:pBdr>
+          <w:left w:val="single" w:sz="4" w:space="1" w:color="000000"/>
+          <w:right w:val="single" w:sz="4" w:space="1" w:color="000000"/>
+        </w:pBdr>
+        <w:rPr>
+          <w:color w:val="000000"/>
+          <w:sz w:val="21"/>
+          <w:szCs w:val="21"/>
+        </w:rPr>
+      </w:pPr>
+      <w:r>
+        <w:rPr>
+          <w:color w:val="000000"/>
+          <w:sz w:val="21"/>
+          <w:szCs w:val="21"/>
+        </w:rPr>
+        <w:t xml:space="preserve">Je me suis servi de </w:t>
+      </w:r>
+      <w:r>
+        <w:rPr/>
+        <w:t xml:space="preserve">Live Sass Compiler </w:t>
+      </w:r>
+      <w:r>
+        <w:rPr/>
+        <w:t>pour générer le fichier css.</w:t>
+      </w:r>
+    </w:p>
+    <w:p>
+      <w:pPr>
+        <w:pStyle w:val="Normal"/>
+        <w:pBdr>
+          <w:left w:val="single" w:sz="4" w:space="1" w:color="000000"/>
+          <w:right w:val="single" w:sz="4" w:space="1" w:color="000000"/>
+        </w:pBdr>
+        <w:rPr>
+          <w:color w:val="000000"/>
+          <w:sz w:val="21"/>
+          <w:szCs w:val="21"/>
+        </w:rPr>
+      </w:pPr>
+      <w:r>
+        <w:rPr/>
+        <w:t xml:space="preserve">Je me suis servi de </w:t>
+      </w:r>
+      <w:r>
+        <w:rPr/>
+        <w:t xml:space="preserve">Tabnine AI autocomplete </w:t>
+      </w:r>
+      <w:r>
+        <w:rPr/>
+        <w:t>pour m’aider à l’autocomplétion du code.</w:t>
+      </w:r>
+    </w:p>
+    <w:p>
+      <w:pPr>
+        <w:pStyle w:val="Normal"/>
+        <w:pBdr>
+          <w:left w:val="single" w:sz="4" w:space="1" w:color="000000"/>
+          <w:right w:val="single" w:sz="4" w:space="1" w:color="000000"/>
+        </w:pBdr>
+        <w:rPr>
+          <w:color w:val="000000"/>
+          <w:sz w:val="21"/>
+          <w:szCs w:val="21"/>
+        </w:rPr>
+      </w:pPr>
+      <w:r>
+        <w:rPr/>
+        <w:t xml:space="preserve">Enfin de </w:t>
+      </w:r>
+      <w:r>
+        <w:rPr/>
+        <w:t xml:space="preserve">HTMLHint </w:t>
+      </w:r>
+      <w:r>
+        <w:rPr/>
+        <w:t>et le validator w3 en ligne pour valider mon code HTML.</w:t>
       </w:r>
     </w:p>
     <w:p>
@@ -1403,6 +1508,7 @@
           <w:sz w:val="21"/>
           <w:szCs w:val="21"/>
         </w:rPr>
+        <w:t>Site fait dans le cadre d’une évaluation STUDI</w:t>
       </w:r>
     </w:p>
     <w:p>

</xml_diff>